<commit_message>
Add main picture in news Add model for news
</commit_message>
<xml_diff>
--- a/database/Create_table.docx
+++ b/database/Create_table.docx
@@ -251,12 +251,18 @@
     <w:p>
       <w:r>
         <w:tab/>
+        <w:t>MainPicture NTEXT NOT NULL,</w:t>
+      </w:r>
+    </w:p>
+    <w:p>
+      <w:r>
+        <w:lastRenderedPageBreak/>
+        <w:tab/>
         <w:t>Title NVARCHAR(200) NOT NULL,</w:t>
       </w:r>
     </w:p>
     <w:p>
       <w:r>
-        <w:lastRenderedPageBreak/>
         <w:tab/>
         <w:t>Description NTEXT NOT NULL,</w:t>
       </w:r>

</xml_diff>